<commit_message>
All commands normal and lfs files push in git
</commit_message>
<xml_diff>
--- a/Flask creating.docx
+++ b/Flask creating.docx
@@ -263,21 +263,8 @@
           <w:sz w:val="28"/>
           <w:szCs w:val="28"/>
         </w:rPr>
-        <w:t xml:space="preserve">Create an </w:t>
-      </w:r>
-      <w:proofErr w:type="gramStart"/>
-      <w:r>
-        <w:rPr>
-          <w:rFonts w:asciiTheme="minorHAnsi" w:hAnsiTheme="minorHAnsi" w:cstheme="minorHAnsi"/>
-          <w:b/>
-          <w:bCs/>
-          <w:color w:val="000000"/>
-          <w:sz w:val="28"/>
-          <w:szCs w:val="28"/>
-        </w:rPr>
-        <w:t>environment</w:t>
-      </w:r>
-      <w:proofErr w:type="gramEnd"/>
+        <w:t>Create an environment</w:t>
+      </w:r>
     </w:p>
     <w:p>
       <w:pPr>
@@ -546,314 +533,506 @@
           <w:sz w:val="28"/>
           <w:szCs w:val="28"/>
         </w:rPr>
-        <w:t xml:space="preserve">Activate the </w:t>
-      </w:r>
-      <w:proofErr w:type="gramStart"/>
-      <w:r>
-        <w:rPr>
-          <w:rFonts w:asciiTheme="minorHAnsi" w:hAnsiTheme="minorHAnsi" w:cstheme="minorHAnsi"/>
+        <w:t>Activate the environment</w:t>
+      </w:r>
+    </w:p>
+    <w:p>
+      <w:pPr>
+        <w:pStyle w:val="NormalWeb"/>
+        <w:shd w:val="clear" w:color="auto" w:fill="FFFFFF"/>
+        <w:rPr>
+          <w:rFonts w:asciiTheme="minorHAnsi" w:hAnsiTheme="minorHAnsi" w:cstheme="minorHAnsi"/>
+          <w:color w:val="3E4349"/>
+          <w:sz w:val="28"/>
+          <w:szCs w:val="28"/>
+        </w:rPr>
+      </w:pPr>
+      <w:r>
+        <w:rPr>
+          <w:rFonts w:asciiTheme="minorHAnsi" w:hAnsiTheme="minorHAnsi" w:cstheme="minorHAnsi"/>
+          <w:color w:val="3E4349"/>
+          <w:sz w:val="22"/>
+          <w:szCs w:val="22"/>
+        </w:rPr>
+        <w:t>Before you work on your project, activate the corresponding environment</w:t>
+      </w:r>
+      <w:r>
+        <w:rPr>
+          <w:rFonts w:asciiTheme="minorHAnsi" w:hAnsiTheme="minorHAnsi" w:cstheme="minorHAnsi"/>
+          <w:color w:val="3E4349"/>
+          <w:sz w:val="28"/>
+          <w:szCs w:val="28"/>
+        </w:rPr>
+        <w:t>:</w:t>
+      </w:r>
+    </w:p>
+    <w:p>
+      <w:pPr>
+        <w:pStyle w:val="HTMLPreformatted"/>
+        <w:rPr>
+          <w:rFonts w:ascii="Consolas" w:hAnsi="Consolas"/>
+          <w:color w:val="000000" w:themeColor="text1"/>
+          <w:sz w:val="22"/>
+          <w:szCs w:val="22"/>
+        </w:rPr>
+      </w:pPr>
+      <w:r>
+        <w:rPr>
+          <w:rFonts w:ascii="Consolas" w:hAnsi="Consolas"/>
+          <w:color w:val="000000" w:themeColor="text1"/>
+          <w:sz w:val="22"/>
+          <w:szCs w:val="22"/>
+          <w:highlight w:val="green"/>
+        </w:rPr>
+        <w:t xml:space="preserve">&gt; </w:t>
+      </w:r>
+      <w:proofErr w:type="spellStart"/>
+      <w:r>
+        <w:rPr>
+          <w:rFonts w:ascii="Consolas" w:hAnsi="Consolas"/>
+          <w:color w:val="000000" w:themeColor="text1"/>
+          <w:sz w:val="22"/>
+          <w:szCs w:val="22"/>
+          <w:highlight w:val="green"/>
+        </w:rPr>
+        <w:t>venv</w:t>
+      </w:r>
+      <w:proofErr w:type="spellEnd"/>
+      <w:r>
+        <w:rPr>
+          <w:rFonts w:ascii="Consolas" w:hAnsi="Consolas"/>
+          <w:color w:val="000000" w:themeColor="text1"/>
+          <w:sz w:val="22"/>
+          <w:szCs w:val="22"/>
+          <w:highlight w:val="green"/>
+        </w:rPr>
+        <w:t>\Scripts\activate</w:t>
+      </w:r>
+    </w:p>
+    <w:p>
+      <w:pPr>
+        <w:pStyle w:val="NormalWeb"/>
+        <w:shd w:val="clear" w:color="auto" w:fill="FFFFFF"/>
+        <w:rPr>
+          <w:rFonts w:asciiTheme="minorHAnsi" w:hAnsiTheme="minorHAnsi" w:cstheme="minorHAnsi"/>
+          <w:color w:val="3E4349"/>
+          <w:sz w:val="22"/>
+          <w:szCs w:val="22"/>
+        </w:rPr>
+      </w:pPr>
+      <w:r>
+        <w:rPr>
+          <w:rFonts w:asciiTheme="minorHAnsi" w:hAnsiTheme="minorHAnsi" w:cstheme="minorHAnsi"/>
+          <w:color w:val="3E4349"/>
+          <w:sz w:val="22"/>
+          <w:szCs w:val="22"/>
+          <w:shd w:val="clear" w:color="auto" w:fill="FFFFFF"/>
+        </w:rPr>
+        <w:t>Your shell prompt will change to show the name of the activated environment.</w:t>
+      </w:r>
+    </w:p>
+    <w:p>
+      <w:pPr>
+        <w:pStyle w:val="NormalWeb"/>
+        <w:shd w:val="clear" w:color="auto" w:fill="FFFFFF"/>
+        <w:rPr>
+          <w:rFonts w:asciiTheme="minorHAnsi" w:hAnsiTheme="minorHAnsi" w:cstheme="minorHAnsi"/>
+          <w:color w:val="3E4349"/>
+          <w:sz w:val="22"/>
+          <w:szCs w:val="22"/>
+        </w:rPr>
+      </w:pPr>
+    </w:p>
+    <w:p>
+      <w:pPr>
+        <w:pStyle w:val="Heading2"/>
+        <w:shd w:val="clear" w:color="auto" w:fill="FFFFFF"/>
+        <w:spacing w:before="0" w:beforeAutospacing="0" w:after="0" w:afterAutospacing="0"/>
+        <w:rPr>
+          <w:rFonts w:asciiTheme="minorHAnsi" w:hAnsiTheme="minorHAnsi" w:cstheme="minorHAnsi"/>
+          <w:color w:val="000000"/>
+          <w:sz w:val="28"/>
+          <w:szCs w:val="28"/>
+        </w:rPr>
+      </w:pPr>
+      <w:r>
+        <w:rPr>
+          <w:rFonts w:asciiTheme="minorHAnsi" w:hAnsiTheme="minorHAnsi" w:cstheme="minorHAnsi"/>
+          <w:color w:val="000000"/>
+          <w:sz w:val="28"/>
+          <w:szCs w:val="28"/>
+        </w:rPr>
+        <w:t>Install Flask</w:t>
+      </w:r>
+    </w:p>
+    <w:p>
+      <w:pPr>
+        <w:pStyle w:val="NormalWeb"/>
+        <w:shd w:val="clear" w:color="auto" w:fill="FFFFFF"/>
+        <w:rPr>
+          <w:rFonts w:asciiTheme="minorHAnsi" w:hAnsiTheme="minorHAnsi" w:cstheme="minorHAnsi"/>
+          <w:color w:val="3E4349"/>
+          <w:sz w:val="22"/>
+          <w:szCs w:val="22"/>
+        </w:rPr>
+      </w:pPr>
+      <w:r>
+        <w:rPr>
+          <w:rFonts w:asciiTheme="minorHAnsi" w:hAnsiTheme="minorHAnsi" w:cstheme="minorHAnsi"/>
+          <w:color w:val="3E4349"/>
+          <w:sz w:val="22"/>
+          <w:szCs w:val="22"/>
+        </w:rPr>
+        <w:t>Within the activated environment, use the following command to install Flask:</w:t>
+      </w:r>
+    </w:p>
+    <w:p>
+      <w:pPr>
+        <w:pStyle w:val="HTMLPreformatted"/>
+        <w:rPr>
+          <w:rFonts w:ascii="Consolas" w:hAnsi="Consolas"/>
+          <w:color w:val="3E4349"/>
+          <w:sz w:val="22"/>
+          <w:szCs w:val="22"/>
+        </w:rPr>
+      </w:pPr>
+      <w:r>
+        <w:rPr>
+          <w:rFonts w:ascii="Consolas" w:hAnsi="Consolas"/>
+          <w:color w:val="3E4349"/>
+          <w:sz w:val="22"/>
+          <w:szCs w:val="22"/>
+          <w:highlight w:val="green"/>
+        </w:rPr>
+        <w:t>$</w:t>
+      </w:r>
+      <w:r>
+        <w:rPr>
+          <w:rStyle w:val="w"/>
+          <w:rFonts w:ascii="Consolas" w:eastAsiaTheme="majorEastAsia" w:hAnsi="Consolas"/>
+          <w:color w:val="F8F8F8"/>
+          <w:sz w:val="22"/>
+          <w:szCs w:val="22"/>
+          <w:highlight w:val="green"/>
+          <w:u w:val="single"/>
+        </w:rPr>
+        <w:t xml:space="preserve"> </w:t>
+      </w:r>
+      <w:r>
+        <w:rPr>
+          <w:rFonts w:ascii="Consolas" w:hAnsi="Consolas"/>
+          <w:color w:val="3E4349"/>
+          <w:sz w:val="22"/>
+          <w:szCs w:val="22"/>
+          <w:highlight w:val="green"/>
+        </w:rPr>
+        <w:t>pip</w:t>
+      </w:r>
+      <w:r>
+        <w:rPr>
+          <w:rStyle w:val="w"/>
+          <w:rFonts w:ascii="Consolas" w:eastAsiaTheme="majorEastAsia" w:hAnsi="Consolas"/>
+          <w:color w:val="F8F8F8"/>
+          <w:sz w:val="22"/>
+          <w:szCs w:val="22"/>
+          <w:highlight w:val="green"/>
+          <w:u w:val="single"/>
+        </w:rPr>
+        <w:t xml:space="preserve"> </w:t>
+      </w:r>
+      <w:r>
+        <w:rPr>
+          <w:rFonts w:ascii="Consolas" w:hAnsi="Consolas"/>
+          <w:color w:val="3E4349"/>
+          <w:sz w:val="22"/>
+          <w:szCs w:val="22"/>
+          <w:highlight w:val="green"/>
+        </w:rPr>
+        <w:t>install</w:t>
+      </w:r>
+      <w:r>
+        <w:rPr>
+          <w:rStyle w:val="w"/>
+          <w:rFonts w:ascii="Consolas" w:eastAsiaTheme="majorEastAsia" w:hAnsi="Consolas"/>
+          <w:color w:val="F8F8F8"/>
+          <w:sz w:val="22"/>
+          <w:szCs w:val="22"/>
+          <w:highlight w:val="green"/>
+          <w:u w:val="single"/>
+        </w:rPr>
+        <w:t xml:space="preserve"> </w:t>
+      </w:r>
+      <w:r>
+        <w:rPr>
+          <w:rFonts w:ascii="Consolas" w:hAnsi="Consolas"/>
+          <w:color w:val="3E4349"/>
+          <w:sz w:val="22"/>
+          <w:szCs w:val="22"/>
+          <w:highlight w:val="green"/>
+        </w:rPr>
+        <w:t>Flask</w:t>
+      </w:r>
+    </w:p>
+    <w:p>
+      <w:pPr>
+        <w:pStyle w:val="HTMLPreformatted"/>
+        <w:rPr>
+          <w:rFonts w:ascii="Consolas" w:hAnsi="Consolas"/>
+          <w:color w:val="3E4349"/>
+          <w:sz w:val="22"/>
+          <w:szCs w:val="22"/>
+        </w:rPr>
+      </w:pPr>
+    </w:p>
+    <w:p>
+      <w:pPr>
+        <w:pStyle w:val="Heading2"/>
+        <w:shd w:val="clear" w:color="auto" w:fill="FFFFFF"/>
+        <w:spacing w:before="0" w:beforeAutospacing="0" w:after="0" w:afterAutospacing="0"/>
+        <w:rPr>
+          <w:rFonts w:asciiTheme="minorHAnsi" w:hAnsiTheme="minorHAnsi" w:cstheme="minorHAnsi"/>
+          <w:color w:val="000000"/>
+          <w:sz w:val="28"/>
+          <w:szCs w:val="28"/>
+        </w:rPr>
+      </w:pPr>
+      <w:r>
+        <w:rPr>
+          <w:rFonts w:asciiTheme="minorHAnsi" w:hAnsiTheme="minorHAnsi" w:cstheme="minorHAnsi"/>
+          <w:color w:val="000000"/>
+          <w:sz w:val="28"/>
+          <w:szCs w:val="28"/>
+        </w:rPr>
+        <w:lastRenderedPageBreak/>
+        <w:t>A Minimal Application</w:t>
+      </w:r>
+    </w:p>
+    <w:p>
+      <w:pPr>
+        <w:pStyle w:val="NormalWeb"/>
+        <w:shd w:val="clear" w:color="auto" w:fill="FFFFFF"/>
+        <w:rPr>
+          <w:rFonts w:asciiTheme="minorHAnsi" w:hAnsiTheme="minorHAnsi" w:cstheme="minorHAnsi"/>
+          <w:color w:val="3E4349"/>
+          <w:sz w:val="22"/>
+          <w:szCs w:val="22"/>
+        </w:rPr>
+      </w:pPr>
+      <w:r>
+        <w:rPr>
+          <w:rFonts w:asciiTheme="minorHAnsi" w:hAnsiTheme="minorHAnsi" w:cstheme="minorHAnsi"/>
+          <w:color w:val="3E4349"/>
+          <w:sz w:val="22"/>
+          <w:szCs w:val="22"/>
+        </w:rPr>
+        <w:t>A minimal Flask application looks something like this:</w:t>
+      </w:r>
+    </w:p>
+    <w:p>
+      <w:pPr>
+        <w:pStyle w:val="HTMLPreformatted"/>
+        <w:shd w:val="clear" w:color="auto" w:fill="F8F8F8"/>
+        <w:rPr>
+          <w:rFonts w:ascii="Consolas" w:hAnsi="Consolas"/>
+          <w:color w:val="3E4349"/>
+          <w:sz w:val="23"/>
+          <w:szCs w:val="23"/>
+          <w:highlight w:val="yellow"/>
+        </w:rPr>
+      </w:pPr>
+      <w:r>
+        <w:rPr>
+          <w:rStyle w:val="kn"/>
+          <w:rFonts w:ascii="Consolas" w:hAnsi="Consolas"/>
+          <w:b/>
+          <w:bCs/>
+          <w:color w:val="004461"/>
+          <w:sz w:val="23"/>
+          <w:szCs w:val="23"/>
+          <w:highlight w:val="yellow"/>
+        </w:rPr>
+        <w:t>from</w:t>
+      </w:r>
+      <w:r>
+        <w:rPr>
+          <w:rFonts w:ascii="Consolas" w:hAnsi="Consolas"/>
+          <w:color w:val="3E4349"/>
+          <w:sz w:val="23"/>
+          <w:szCs w:val="23"/>
+          <w:highlight w:val="yellow"/>
+        </w:rPr>
+        <w:t xml:space="preserve"> </w:t>
+      </w:r>
+      <w:r>
+        <w:rPr>
+          <w:rStyle w:val="nn"/>
+          <w:rFonts w:ascii="Consolas" w:hAnsi="Consolas"/>
+          <w:color w:val="000000"/>
+          <w:sz w:val="23"/>
+          <w:szCs w:val="23"/>
+          <w:highlight w:val="yellow"/>
+        </w:rPr>
+        <w:t>flask</w:t>
+      </w:r>
+      <w:r>
+        <w:rPr>
+          <w:rFonts w:ascii="Consolas" w:hAnsi="Consolas"/>
+          <w:color w:val="3E4349"/>
+          <w:sz w:val="23"/>
+          <w:szCs w:val="23"/>
+          <w:highlight w:val="yellow"/>
+        </w:rPr>
+        <w:t xml:space="preserve"> </w:t>
+      </w:r>
+      <w:r>
+        <w:rPr>
+          <w:rStyle w:val="kn"/>
+          <w:rFonts w:ascii="Consolas" w:hAnsi="Consolas"/>
+          <w:b/>
+          <w:bCs/>
+          <w:color w:val="004461"/>
+          <w:sz w:val="23"/>
+          <w:szCs w:val="23"/>
+          <w:highlight w:val="yellow"/>
+        </w:rPr>
+        <w:t>import</w:t>
+      </w:r>
+      <w:r>
+        <w:rPr>
+          <w:rFonts w:ascii="Consolas" w:hAnsi="Consolas"/>
+          <w:color w:val="3E4349"/>
+          <w:sz w:val="23"/>
+          <w:szCs w:val="23"/>
+          <w:highlight w:val="yellow"/>
+        </w:rPr>
+        <w:t xml:space="preserve"> </w:t>
+      </w:r>
+      <w:r>
+        <w:rPr>
+          <w:rStyle w:val="n"/>
+          <w:rFonts w:ascii="Consolas" w:hAnsi="Consolas"/>
+          <w:color w:val="000000"/>
+          <w:sz w:val="23"/>
+          <w:szCs w:val="23"/>
+          <w:highlight w:val="yellow"/>
+        </w:rPr>
+        <w:t>Flask</w:t>
+      </w:r>
+    </w:p>
+    <w:p>
+      <w:pPr>
+        <w:pStyle w:val="HTMLPreformatted"/>
+        <w:shd w:val="clear" w:color="auto" w:fill="F8F8F8"/>
+        <w:rPr>
+          <w:rFonts w:ascii="Consolas" w:hAnsi="Consolas"/>
+          <w:color w:val="3E4349"/>
+          <w:sz w:val="23"/>
+          <w:szCs w:val="23"/>
+          <w:highlight w:val="yellow"/>
+        </w:rPr>
+      </w:pPr>
+    </w:p>
+    <w:p>
+      <w:pPr>
+        <w:pStyle w:val="HTMLPreformatted"/>
+        <w:shd w:val="clear" w:color="auto" w:fill="F8F8F8"/>
+        <w:rPr>
+          <w:rFonts w:ascii="Consolas" w:hAnsi="Consolas"/>
+          <w:color w:val="3E4349"/>
+          <w:sz w:val="23"/>
+          <w:szCs w:val="23"/>
+          <w:highlight w:val="yellow"/>
+        </w:rPr>
+      </w:pPr>
+      <w:r>
+        <w:rPr>
+          <w:rStyle w:val="n"/>
+          <w:rFonts w:ascii="Consolas" w:hAnsi="Consolas"/>
+          <w:color w:val="000000"/>
+          <w:sz w:val="23"/>
+          <w:szCs w:val="23"/>
+          <w:highlight w:val="yellow"/>
+        </w:rPr>
+        <w:t>app</w:t>
+      </w:r>
+      <w:r>
+        <w:rPr>
+          <w:rFonts w:ascii="Consolas" w:hAnsi="Consolas"/>
+          <w:color w:val="3E4349"/>
+          <w:sz w:val="23"/>
+          <w:szCs w:val="23"/>
+          <w:highlight w:val="yellow"/>
+        </w:rPr>
+        <w:t xml:space="preserve"> </w:t>
+      </w:r>
+      <w:r>
+        <w:rPr>
+          <w:rStyle w:val="o"/>
+          <w:rFonts w:ascii="Consolas" w:hAnsi="Consolas"/>
+          <w:color w:val="582800"/>
+          <w:sz w:val="23"/>
+          <w:szCs w:val="23"/>
+          <w:highlight w:val="yellow"/>
+        </w:rPr>
+        <w:t>=</w:t>
+      </w:r>
+      <w:r>
+        <w:rPr>
+          <w:rFonts w:ascii="Consolas" w:hAnsi="Consolas"/>
+          <w:color w:val="3E4349"/>
+          <w:sz w:val="23"/>
+          <w:szCs w:val="23"/>
+          <w:highlight w:val="yellow"/>
+        </w:rPr>
+        <w:t xml:space="preserve"> </w:t>
+      </w:r>
+      <w:r>
+        <w:rPr>
+          <w:rStyle w:val="n"/>
+          <w:rFonts w:ascii="Consolas" w:hAnsi="Consolas"/>
+          <w:color w:val="000000"/>
+          <w:sz w:val="23"/>
+          <w:szCs w:val="23"/>
+          <w:highlight w:val="yellow"/>
+        </w:rPr>
+        <w:t>Flask</w:t>
+      </w:r>
+      <w:r>
+        <w:rPr>
+          <w:rStyle w:val="p"/>
+          <w:rFonts w:ascii="Consolas" w:hAnsi="Consolas"/>
           <w:b/>
           <w:bCs/>
           <w:color w:val="000000"/>
-          <w:sz w:val="28"/>
-          <w:szCs w:val="28"/>
-        </w:rPr>
-        <w:t>environment</w:t>
-      </w:r>
-      <w:proofErr w:type="gramEnd"/>
-    </w:p>
-    <w:p>
-      <w:pPr>
-        <w:pStyle w:val="NormalWeb"/>
-        <w:shd w:val="clear" w:color="auto" w:fill="FFFFFF"/>
-        <w:rPr>
-          <w:rFonts w:asciiTheme="minorHAnsi" w:hAnsiTheme="minorHAnsi" w:cstheme="minorHAnsi"/>
-          <w:color w:val="3E4349"/>
-          <w:sz w:val="28"/>
-          <w:szCs w:val="28"/>
-        </w:rPr>
-      </w:pPr>
-      <w:r>
-        <w:rPr>
-          <w:rFonts w:asciiTheme="minorHAnsi" w:hAnsiTheme="minorHAnsi" w:cstheme="minorHAnsi"/>
-          <w:color w:val="3E4349"/>
-          <w:sz w:val="22"/>
-          <w:szCs w:val="22"/>
-        </w:rPr>
-        <w:t>Before you work on your project, activate the corresponding environment</w:t>
-      </w:r>
-      <w:r>
-        <w:rPr>
-          <w:rFonts w:asciiTheme="minorHAnsi" w:hAnsiTheme="minorHAnsi" w:cstheme="minorHAnsi"/>
-          <w:color w:val="3E4349"/>
-          <w:sz w:val="28"/>
-          <w:szCs w:val="28"/>
-        </w:rPr>
-        <w:t>:</w:t>
-      </w:r>
-    </w:p>
-    <w:p>
-      <w:pPr>
-        <w:pStyle w:val="HTMLPreformatted"/>
-        <w:rPr>
-          <w:rFonts w:ascii="Consolas" w:hAnsi="Consolas"/>
-          <w:color w:val="000000" w:themeColor="text1"/>
-          <w:sz w:val="22"/>
-          <w:szCs w:val="22"/>
-        </w:rPr>
-      </w:pPr>
-      <w:r>
-        <w:rPr>
-          <w:rFonts w:ascii="Consolas" w:hAnsi="Consolas"/>
-          <w:color w:val="000000" w:themeColor="text1"/>
-          <w:sz w:val="22"/>
-          <w:szCs w:val="22"/>
-          <w:highlight w:val="green"/>
-        </w:rPr>
-        <w:t xml:space="preserve">&gt; </w:t>
-      </w:r>
-      <w:proofErr w:type="spellStart"/>
-      <w:r>
-        <w:rPr>
-          <w:rFonts w:ascii="Consolas" w:hAnsi="Consolas"/>
-          <w:color w:val="000000" w:themeColor="text1"/>
-          <w:sz w:val="22"/>
-          <w:szCs w:val="22"/>
-          <w:highlight w:val="green"/>
-        </w:rPr>
-        <w:t>venv</w:t>
-      </w:r>
-      <w:proofErr w:type="spellEnd"/>
-      <w:r>
-        <w:rPr>
-          <w:rFonts w:ascii="Consolas" w:hAnsi="Consolas"/>
-          <w:color w:val="000000" w:themeColor="text1"/>
-          <w:sz w:val="22"/>
-          <w:szCs w:val="22"/>
-          <w:highlight w:val="green"/>
-        </w:rPr>
-        <w:t>\Scripts\activate</w:t>
-      </w:r>
-    </w:p>
-    <w:p>
-      <w:pPr>
-        <w:pStyle w:val="NormalWeb"/>
-        <w:shd w:val="clear" w:color="auto" w:fill="FFFFFF"/>
-        <w:rPr>
-          <w:rFonts w:asciiTheme="minorHAnsi" w:hAnsiTheme="minorHAnsi" w:cstheme="minorHAnsi"/>
-          <w:color w:val="3E4349"/>
-          <w:sz w:val="22"/>
-          <w:szCs w:val="22"/>
-        </w:rPr>
-      </w:pPr>
-      <w:r>
-        <w:rPr>
-          <w:rFonts w:asciiTheme="minorHAnsi" w:hAnsiTheme="minorHAnsi" w:cstheme="minorHAnsi"/>
-          <w:color w:val="3E4349"/>
-          <w:sz w:val="22"/>
-          <w:szCs w:val="22"/>
-          <w:shd w:val="clear" w:color="auto" w:fill="FFFFFF"/>
-        </w:rPr>
-        <w:t>Your shell prompt will change to show the name of the activated environment.</w:t>
-      </w:r>
-    </w:p>
-    <w:p>
-      <w:pPr>
-        <w:pStyle w:val="NormalWeb"/>
-        <w:shd w:val="clear" w:color="auto" w:fill="FFFFFF"/>
-        <w:rPr>
-          <w:rFonts w:asciiTheme="minorHAnsi" w:hAnsiTheme="minorHAnsi" w:cstheme="minorHAnsi"/>
-          <w:color w:val="3E4349"/>
-          <w:sz w:val="22"/>
-          <w:szCs w:val="22"/>
-        </w:rPr>
-      </w:pPr>
-    </w:p>
-    <w:p>
-      <w:pPr>
-        <w:pStyle w:val="Heading2"/>
-        <w:shd w:val="clear" w:color="auto" w:fill="FFFFFF"/>
-        <w:spacing w:before="0" w:beforeAutospacing="0" w:after="0" w:afterAutospacing="0"/>
-        <w:rPr>
-          <w:rFonts w:asciiTheme="minorHAnsi" w:hAnsiTheme="minorHAnsi" w:cstheme="minorHAnsi"/>
+          <w:sz w:val="23"/>
+          <w:szCs w:val="23"/>
+          <w:highlight w:val="yellow"/>
+        </w:rPr>
+        <w:t>(</w:t>
+      </w:r>
+      <w:r>
+        <w:rPr>
+          <w:rStyle w:val="vm"/>
+          <w:rFonts w:ascii="Consolas" w:hAnsi="Consolas"/>
           <w:color w:val="000000"/>
-          <w:sz w:val="28"/>
-          <w:szCs w:val="28"/>
-        </w:rPr>
-      </w:pPr>
-      <w:r>
-        <w:rPr>
-          <w:rFonts w:asciiTheme="minorHAnsi" w:hAnsiTheme="minorHAnsi" w:cstheme="minorHAnsi"/>
+          <w:sz w:val="23"/>
+          <w:szCs w:val="23"/>
+          <w:highlight w:val="yellow"/>
+        </w:rPr>
+        <w:t>__name__</w:t>
+      </w:r>
+      <w:r>
+        <w:rPr>
+          <w:rStyle w:val="p"/>
+          <w:rFonts w:ascii="Consolas" w:hAnsi="Consolas"/>
+          <w:b/>
+          <w:bCs/>
           <w:color w:val="000000"/>
-          <w:sz w:val="28"/>
-          <w:szCs w:val="28"/>
-        </w:rPr>
-        <w:t>Install Flask</w:t>
-      </w:r>
-    </w:p>
-    <w:p>
-      <w:pPr>
-        <w:pStyle w:val="NormalWeb"/>
-        <w:shd w:val="clear" w:color="auto" w:fill="FFFFFF"/>
-        <w:rPr>
-          <w:rFonts w:asciiTheme="minorHAnsi" w:hAnsiTheme="minorHAnsi" w:cstheme="minorHAnsi"/>
-          <w:color w:val="3E4349"/>
-          <w:sz w:val="22"/>
-          <w:szCs w:val="22"/>
-        </w:rPr>
-      </w:pPr>
-      <w:r>
-        <w:rPr>
-          <w:rFonts w:asciiTheme="minorHAnsi" w:hAnsiTheme="minorHAnsi" w:cstheme="minorHAnsi"/>
-          <w:color w:val="3E4349"/>
-          <w:sz w:val="22"/>
-          <w:szCs w:val="22"/>
-        </w:rPr>
-        <w:t>Within the activated environment, use the following command to install Flask:</w:t>
-      </w:r>
-    </w:p>
-    <w:p>
-      <w:pPr>
-        <w:pStyle w:val="HTMLPreformatted"/>
-        <w:rPr>
-          <w:rFonts w:ascii="Consolas" w:hAnsi="Consolas"/>
-          <w:color w:val="3E4349"/>
-          <w:sz w:val="22"/>
-          <w:szCs w:val="22"/>
-        </w:rPr>
-      </w:pPr>
-      <w:r>
-        <w:rPr>
-          <w:rFonts w:ascii="Consolas" w:hAnsi="Consolas"/>
-          <w:color w:val="3E4349"/>
-          <w:sz w:val="22"/>
-          <w:szCs w:val="22"/>
-          <w:highlight w:val="green"/>
-        </w:rPr>
-        <w:t>$</w:t>
-      </w:r>
-      <w:r>
-        <w:rPr>
-          <w:rStyle w:val="w"/>
-          <w:rFonts w:ascii="Consolas" w:eastAsiaTheme="majorEastAsia" w:hAnsi="Consolas"/>
-          <w:color w:val="F8F8F8"/>
-          <w:sz w:val="22"/>
-          <w:szCs w:val="22"/>
-          <w:highlight w:val="green"/>
-          <w:u w:val="single"/>
-        </w:rPr>
-        <w:t xml:space="preserve"> </w:t>
-      </w:r>
-      <w:r>
-        <w:rPr>
-          <w:rFonts w:ascii="Consolas" w:hAnsi="Consolas"/>
-          <w:color w:val="3E4349"/>
-          <w:sz w:val="22"/>
-          <w:szCs w:val="22"/>
-          <w:highlight w:val="green"/>
-        </w:rPr>
-        <w:t>pip</w:t>
-      </w:r>
-      <w:r>
-        <w:rPr>
-          <w:rStyle w:val="w"/>
-          <w:rFonts w:ascii="Consolas" w:eastAsiaTheme="majorEastAsia" w:hAnsi="Consolas"/>
-          <w:color w:val="F8F8F8"/>
-          <w:sz w:val="22"/>
-          <w:szCs w:val="22"/>
-          <w:highlight w:val="green"/>
-          <w:u w:val="single"/>
-        </w:rPr>
-        <w:t xml:space="preserve"> </w:t>
-      </w:r>
-      <w:r>
-        <w:rPr>
-          <w:rFonts w:ascii="Consolas" w:hAnsi="Consolas"/>
-          <w:color w:val="3E4349"/>
-          <w:sz w:val="22"/>
-          <w:szCs w:val="22"/>
-          <w:highlight w:val="green"/>
-        </w:rPr>
-        <w:t>install</w:t>
-      </w:r>
-      <w:r>
-        <w:rPr>
-          <w:rStyle w:val="w"/>
-          <w:rFonts w:ascii="Consolas" w:eastAsiaTheme="majorEastAsia" w:hAnsi="Consolas"/>
-          <w:color w:val="F8F8F8"/>
-          <w:sz w:val="22"/>
-          <w:szCs w:val="22"/>
-          <w:highlight w:val="green"/>
-          <w:u w:val="single"/>
-        </w:rPr>
-        <w:t xml:space="preserve"> </w:t>
-      </w:r>
-      <w:proofErr w:type="gramStart"/>
-      <w:r>
-        <w:rPr>
-          <w:rFonts w:ascii="Consolas" w:hAnsi="Consolas"/>
-          <w:color w:val="3E4349"/>
-          <w:sz w:val="22"/>
-          <w:szCs w:val="22"/>
-          <w:highlight w:val="green"/>
-        </w:rPr>
-        <w:t>Flask</w:t>
-      </w:r>
-      <w:proofErr w:type="gramEnd"/>
-    </w:p>
-    <w:p>
-      <w:pPr>
-        <w:pStyle w:val="HTMLPreformatted"/>
-        <w:rPr>
-          <w:rFonts w:ascii="Consolas" w:hAnsi="Consolas"/>
-          <w:color w:val="3E4349"/>
-          <w:sz w:val="22"/>
-          <w:szCs w:val="22"/>
-        </w:rPr>
-      </w:pPr>
-    </w:p>
-    <w:p>
-      <w:pPr>
-        <w:pStyle w:val="Heading2"/>
-        <w:shd w:val="clear" w:color="auto" w:fill="FFFFFF"/>
-        <w:spacing w:before="0" w:beforeAutospacing="0" w:after="0" w:afterAutospacing="0"/>
-        <w:rPr>
-          <w:rFonts w:asciiTheme="minorHAnsi" w:hAnsiTheme="minorHAnsi" w:cstheme="minorHAnsi"/>
-          <w:color w:val="000000"/>
-          <w:sz w:val="28"/>
-          <w:szCs w:val="28"/>
-        </w:rPr>
-      </w:pPr>
-      <w:r>
-        <w:rPr>
-          <w:rFonts w:asciiTheme="minorHAnsi" w:hAnsiTheme="minorHAnsi" w:cstheme="minorHAnsi"/>
-          <w:color w:val="000000"/>
-          <w:sz w:val="28"/>
-          <w:szCs w:val="28"/>
-        </w:rPr>
-        <w:lastRenderedPageBreak/>
-        <w:t>A Minimal Application</w:t>
-      </w:r>
-    </w:p>
-    <w:p>
-      <w:pPr>
-        <w:pStyle w:val="NormalWeb"/>
-        <w:shd w:val="clear" w:color="auto" w:fill="FFFFFF"/>
-        <w:rPr>
-          <w:rFonts w:asciiTheme="minorHAnsi" w:hAnsiTheme="minorHAnsi" w:cstheme="minorHAnsi"/>
-          <w:color w:val="3E4349"/>
-          <w:sz w:val="22"/>
-          <w:szCs w:val="22"/>
-        </w:rPr>
-      </w:pPr>
-      <w:r>
-        <w:rPr>
-          <w:rFonts w:asciiTheme="minorHAnsi" w:hAnsiTheme="minorHAnsi" w:cstheme="minorHAnsi"/>
-          <w:color w:val="3E4349"/>
-          <w:sz w:val="22"/>
-          <w:szCs w:val="22"/>
-        </w:rPr>
-        <w:t>A minimal Flask application looks something like this:</w:t>
+          <w:sz w:val="23"/>
+          <w:szCs w:val="23"/>
+          <w:highlight w:val="yellow"/>
+        </w:rPr>
+        <w:t>)</w:t>
       </w:r>
     </w:p>
     <w:p>
@@ -868,9 +1047,105 @@
           <w:highlight w:val="yellow"/>
         </w:rPr>
       </w:pPr>
-      <w:r>
-        <w:rPr>
-          <w:rStyle w:val="kn"/>
+    </w:p>
+    <w:p>
+      <w:pPr>
+        <w:pStyle w:val="HTMLPreformatted"/>
+        <w:shd w:val="clear" w:color="auto" w:fill="F8F8F8"/>
+        <w:rPr>
+          <w:rFonts w:ascii="Consolas" w:hAnsi="Consolas"/>
+          <w:color w:val="3E4349"/>
+          <w:sz w:val="23"/>
+          <w:szCs w:val="23"/>
+          <w:highlight w:val="yellow"/>
+        </w:rPr>
+      </w:pPr>
+      <w:r>
+        <w:rPr>
+          <w:rStyle w:val="nd"/>
+          <w:rFonts w:ascii="Consolas" w:hAnsi="Consolas"/>
+          <w:color w:val="888888"/>
+          <w:sz w:val="23"/>
+          <w:szCs w:val="23"/>
+          <w:highlight w:val="yellow"/>
+        </w:rPr>
+        <w:t>@app</w:t>
+      </w:r>
+      <w:r>
+        <w:rPr>
+          <w:rStyle w:val="o"/>
+          <w:rFonts w:ascii="Consolas" w:hAnsi="Consolas"/>
+          <w:color w:val="582800"/>
+          <w:sz w:val="23"/>
+          <w:szCs w:val="23"/>
+          <w:highlight w:val="yellow"/>
+        </w:rPr>
+        <w:t>.</w:t>
+      </w:r>
+      <w:r>
+        <w:rPr>
+          <w:rStyle w:val="n"/>
+          <w:rFonts w:ascii="Consolas" w:hAnsi="Consolas"/>
+          <w:color w:val="000000"/>
+          <w:sz w:val="23"/>
+          <w:szCs w:val="23"/>
+          <w:highlight w:val="yellow"/>
+        </w:rPr>
+        <w:t>route</w:t>
+      </w:r>
+      <w:r>
+        <w:rPr>
+          <w:rStyle w:val="p"/>
+          <w:rFonts w:ascii="Consolas" w:hAnsi="Consolas"/>
+          <w:b/>
+          <w:bCs/>
+          <w:color w:val="000000"/>
+          <w:sz w:val="23"/>
+          <w:szCs w:val="23"/>
+          <w:highlight w:val="yellow"/>
+        </w:rPr>
+        <w:t>(</w:t>
+      </w:r>
+      <w:r>
+        <w:rPr>
+          <w:rStyle w:val="s2"/>
+          <w:rFonts w:ascii="Consolas" w:hAnsi="Consolas"/>
+          <w:color w:val="4E9A06"/>
+          <w:sz w:val="23"/>
+          <w:szCs w:val="23"/>
+          <w:highlight w:val="yellow"/>
+        </w:rPr>
+        <w:t>"/"</w:t>
+      </w:r>
+      <w:r>
+        <w:rPr>
+          <w:rStyle w:val="p"/>
+          <w:rFonts w:ascii="Consolas" w:hAnsi="Consolas"/>
+          <w:b/>
+          <w:bCs/>
+          <w:color w:val="000000"/>
+          <w:sz w:val="23"/>
+          <w:szCs w:val="23"/>
+          <w:highlight w:val="yellow"/>
+        </w:rPr>
+        <w:t>)</w:t>
+      </w:r>
+    </w:p>
+    <w:p>
+      <w:pPr>
+        <w:pStyle w:val="HTMLPreformatted"/>
+        <w:shd w:val="clear" w:color="auto" w:fill="F8F8F8"/>
+        <w:rPr>
+          <w:rFonts w:ascii="Consolas" w:hAnsi="Consolas"/>
+          <w:color w:val="3E4349"/>
+          <w:sz w:val="23"/>
+          <w:szCs w:val="23"/>
+          <w:highlight w:val="yellow"/>
+        </w:rPr>
+      </w:pPr>
+      <w:r>
+        <w:rPr>
+          <w:rStyle w:val="k"/>
           <w:rFonts w:ascii="Consolas" w:hAnsi="Consolas"/>
           <w:b/>
           <w:bCs/>
@@ -879,7 +1154,7 @@
           <w:szCs w:val="23"/>
           <w:highlight w:val="yellow"/>
         </w:rPr>
-        <w:t>from</w:t>
+        <w:t>def</w:t>
       </w:r>
       <w:r>
         <w:rPr>
@@ -891,30 +1166,57 @@
         </w:rPr>
         <w:t xml:space="preserve"> </w:t>
       </w:r>
-      <w:r>
-        <w:rPr>
-          <w:rStyle w:val="nn"/>
+      <w:proofErr w:type="spellStart"/>
+      <w:r>
+        <w:rPr>
+          <w:rStyle w:val="nf"/>
           <w:rFonts w:ascii="Consolas" w:hAnsi="Consolas"/>
           <w:color w:val="000000"/>
           <w:sz w:val="23"/>
           <w:szCs w:val="23"/>
           <w:highlight w:val="yellow"/>
         </w:rPr>
-        <w:t>flask</w:t>
-      </w:r>
-      <w:r>
-        <w:rPr>
-          <w:rFonts w:ascii="Consolas" w:hAnsi="Consolas"/>
-          <w:color w:val="3E4349"/>
-          <w:sz w:val="23"/>
-          <w:szCs w:val="23"/>
-          <w:highlight w:val="yellow"/>
-        </w:rPr>
-        <w:t xml:space="preserve"> </w:t>
-      </w:r>
-      <w:r>
-        <w:rPr>
-          <w:rStyle w:val="kn"/>
+        <w:t>hello_world</w:t>
+      </w:r>
+      <w:proofErr w:type="spellEnd"/>
+      <w:r>
+        <w:rPr>
+          <w:rStyle w:val="p"/>
+          <w:rFonts w:ascii="Consolas" w:hAnsi="Consolas"/>
+          <w:b/>
+          <w:bCs/>
+          <w:color w:val="000000"/>
+          <w:sz w:val="23"/>
+          <w:szCs w:val="23"/>
+          <w:highlight w:val="yellow"/>
+        </w:rPr>
+        <w:t>():</w:t>
+      </w:r>
+    </w:p>
+    <w:p>
+      <w:pPr>
+        <w:pStyle w:val="HTMLPreformatted"/>
+        <w:shd w:val="clear" w:color="auto" w:fill="F8F8F8"/>
+        <w:rPr>
+          <w:rFonts w:ascii="Consolas" w:hAnsi="Consolas"/>
+          <w:color w:val="3E4349"/>
+          <w:sz w:val="23"/>
+          <w:szCs w:val="23"/>
+        </w:rPr>
+      </w:pPr>
+      <w:r>
+        <w:rPr>
+          <w:rFonts w:ascii="Consolas" w:hAnsi="Consolas"/>
+          <w:color w:val="3E4349"/>
+          <w:sz w:val="23"/>
+          <w:szCs w:val="23"/>
+          <w:highlight w:val="yellow"/>
+        </w:rPr>
+        <w:t xml:space="preserve">    </w:t>
+      </w:r>
+      <w:r>
+        <w:rPr>
+          <w:rStyle w:val="k"/>
           <w:rFonts w:ascii="Consolas" w:hAnsi="Consolas"/>
           <w:b/>
           <w:bCs/>
@@ -923,7 +1225,7 @@
           <w:szCs w:val="23"/>
           <w:highlight w:val="yellow"/>
         </w:rPr>
-        <w:t>import</w:t>
+        <w:t>return</w:t>
       </w:r>
       <w:r>
         <w:rPr>
@@ -937,218 +1239,6 @@
       </w:r>
       <w:r>
         <w:rPr>
-          <w:rStyle w:val="n"/>
-          <w:rFonts w:ascii="Consolas" w:hAnsi="Consolas"/>
-          <w:color w:val="000000"/>
-          <w:sz w:val="23"/>
-          <w:szCs w:val="23"/>
-          <w:highlight w:val="yellow"/>
-        </w:rPr>
-        <w:t>Flask</w:t>
-      </w:r>
-    </w:p>
-    <w:p>
-      <w:pPr>
-        <w:pStyle w:val="HTMLPreformatted"/>
-        <w:shd w:val="clear" w:color="auto" w:fill="F8F8F8"/>
-        <w:rPr>
-          <w:rFonts w:ascii="Consolas" w:hAnsi="Consolas"/>
-          <w:color w:val="3E4349"/>
-          <w:sz w:val="23"/>
-          <w:szCs w:val="23"/>
-          <w:highlight w:val="yellow"/>
-        </w:rPr>
-      </w:pPr>
-    </w:p>
-    <w:p>
-      <w:pPr>
-        <w:pStyle w:val="HTMLPreformatted"/>
-        <w:shd w:val="clear" w:color="auto" w:fill="F8F8F8"/>
-        <w:rPr>
-          <w:rFonts w:ascii="Consolas" w:hAnsi="Consolas"/>
-          <w:color w:val="3E4349"/>
-          <w:sz w:val="23"/>
-          <w:szCs w:val="23"/>
-          <w:highlight w:val="yellow"/>
-        </w:rPr>
-      </w:pPr>
-      <w:r>
-        <w:rPr>
-          <w:rStyle w:val="n"/>
-          <w:rFonts w:ascii="Consolas" w:hAnsi="Consolas"/>
-          <w:color w:val="000000"/>
-          <w:sz w:val="23"/>
-          <w:szCs w:val="23"/>
-          <w:highlight w:val="yellow"/>
-        </w:rPr>
-        <w:t>app</w:t>
-      </w:r>
-      <w:r>
-        <w:rPr>
-          <w:rFonts w:ascii="Consolas" w:hAnsi="Consolas"/>
-          <w:color w:val="3E4349"/>
-          <w:sz w:val="23"/>
-          <w:szCs w:val="23"/>
-          <w:highlight w:val="yellow"/>
-        </w:rPr>
-        <w:t xml:space="preserve"> </w:t>
-      </w:r>
-      <w:r>
-        <w:rPr>
-          <w:rStyle w:val="o"/>
-          <w:rFonts w:ascii="Consolas" w:hAnsi="Consolas"/>
-          <w:color w:val="582800"/>
-          <w:sz w:val="23"/>
-          <w:szCs w:val="23"/>
-          <w:highlight w:val="yellow"/>
-        </w:rPr>
-        <w:t>=</w:t>
-      </w:r>
-      <w:r>
-        <w:rPr>
-          <w:rFonts w:ascii="Consolas" w:hAnsi="Consolas"/>
-          <w:color w:val="3E4349"/>
-          <w:sz w:val="23"/>
-          <w:szCs w:val="23"/>
-          <w:highlight w:val="yellow"/>
-        </w:rPr>
-        <w:t xml:space="preserve"> </w:t>
-      </w:r>
-      <w:r>
-        <w:rPr>
-          <w:rStyle w:val="n"/>
-          <w:rFonts w:ascii="Consolas" w:hAnsi="Consolas"/>
-          <w:color w:val="000000"/>
-          <w:sz w:val="23"/>
-          <w:szCs w:val="23"/>
-          <w:highlight w:val="yellow"/>
-        </w:rPr>
-        <w:t>Flask</w:t>
-      </w:r>
-      <w:r>
-        <w:rPr>
-          <w:rStyle w:val="p"/>
-          <w:rFonts w:ascii="Consolas" w:hAnsi="Consolas"/>
-          <w:b/>
-          <w:bCs/>
-          <w:color w:val="000000"/>
-          <w:sz w:val="23"/>
-          <w:szCs w:val="23"/>
-          <w:highlight w:val="yellow"/>
-        </w:rPr>
-        <w:t>(</w:t>
-      </w:r>
-      <w:r>
-        <w:rPr>
-          <w:rStyle w:val="vm"/>
-          <w:rFonts w:ascii="Consolas" w:hAnsi="Consolas"/>
-          <w:color w:val="000000"/>
-          <w:sz w:val="23"/>
-          <w:szCs w:val="23"/>
-          <w:highlight w:val="yellow"/>
-        </w:rPr>
-        <w:t>__name__</w:t>
-      </w:r>
-      <w:r>
-        <w:rPr>
-          <w:rStyle w:val="p"/>
-          <w:rFonts w:ascii="Consolas" w:hAnsi="Consolas"/>
-          <w:b/>
-          <w:bCs/>
-          <w:color w:val="000000"/>
-          <w:sz w:val="23"/>
-          <w:szCs w:val="23"/>
-          <w:highlight w:val="yellow"/>
-        </w:rPr>
-        <w:t>)</w:t>
-      </w:r>
-    </w:p>
-    <w:p>
-      <w:pPr>
-        <w:pStyle w:val="HTMLPreformatted"/>
-        <w:shd w:val="clear" w:color="auto" w:fill="F8F8F8"/>
-        <w:rPr>
-          <w:rFonts w:ascii="Consolas" w:hAnsi="Consolas"/>
-          <w:color w:val="3E4349"/>
-          <w:sz w:val="23"/>
-          <w:szCs w:val="23"/>
-          <w:highlight w:val="yellow"/>
-        </w:rPr>
-      </w:pPr>
-    </w:p>
-    <w:p>
-      <w:pPr>
-        <w:pStyle w:val="HTMLPreformatted"/>
-        <w:shd w:val="clear" w:color="auto" w:fill="F8F8F8"/>
-        <w:rPr>
-          <w:rFonts w:ascii="Consolas" w:hAnsi="Consolas"/>
-          <w:color w:val="3E4349"/>
-          <w:sz w:val="23"/>
-          <w:szCs w:val="23"/>
-          <w:highlight w:val="yellow"/>
-        </w:rPr>
-      </w:pPr>
-      <w:r>
-        <w:rPr>
-          <w:rStyle w:val="nd"/>
-          <w:rFonts w:ascii="Consolas" w:hAnsi="Consolas"/>
-          <w:color w:val="888888"/>
-          <w:sz w:val="23"/>
-          <w:szCs w:val="23"/>
-          <w:highlight w:val="yellow"/>
-        </w:rPr>
-        <w:t>@</w:t>
-      </w:r>
-      <w:proofErr w:type="gramStart"/>
-      <w:r>
-        <w:rPr>
-          <w:rStyle w:val="nd"/>
-          <w:rFonts w:ascii="Consolas" w:hAnsi="Consolas"/>
-          <w:color w:val="888888"/>
-          <w:sz w:val="23"/>
-          <w:szCs w:val="23"/>
-          <w:highlight w:val="yellow"/>
-        </w:rPr>
-        <w:t>app</w:t>
-      </w:r>
-      <w:r>
-        <w:rPr>
-          <w:rStyle w:val="o"/>
-          <w:rFonts w:ascii="Consolas" w:hAnsi="Consolas"/>
-          <w:color w:val="582800"/>
-          <w:sz w:val="23"/>
-          <w:szCs w:val="23"/>
-          <w:highlight w:val="yellow"/>
-        </w:rPr>
-        <w:t>.</w:t>
-      </w:r>
-      <w:r>
-        <w:rPr>
-          <w:rStyle w:val="n"/>
-          <w:rFonts w:ascii="Consolas" w:hAnsi="Consolas"/>
-          <w:color w:val="000000"/>
-          <w:sz w:val="23"/>
-          <w:szCs w:val="23"/>
-          <w:highlight w:val="yellow"/>
-        </w:rPr>
-        <w:t>route</w:t>
-      </w:r>
-      <w:proofErr w:type="gramEnd"/>
-      <w:r>
-        <w:rPr>
-          <w:rStyle w:val="p"/>
-          <w:rFonts w:ascii="Consolas" w:hAnsi="Consolas"/>
-          <w:b/>
-          <w:bCs/>
-          <w:color w:val="000000"/>
-          <w:sz w:val="23"/>
-          <w:szCs w:val="23"/>
-          <w:highlight w:val="yellow"/>
-        </w:rPr>
-        <w:t>(</w:t>
-      </w:r>
-      <w:r>
-        <w:rPr>
           <w:rStyle w:val="s2"/>
           <w:rFonts w:ascii="Consolas" w:hAnsi="Consolas"/>
           <w:color w:val="4E9A06"/>
@@ -1156,188 +1246,7 @@
           <w:szCs w:val="23"/>
           <w:highlight w:val="yellow"/>
         </w:rPr>
-        <w:t>"/"</w:t>
-      </w:r>
-      <w:r>
-        <w:rPr>
-          <w:rStyle w:val="p"/>
-          <w:rFonts w:ascii="Consolas" w:hAnsi="Consolas"/>
-          <w:b/>
-          <w:bCs/>
-          <w:color w:val="000000"/>
-          <w:sz w:val="23"/>
-          <w:szCs w:val="23"/>
-          <w:highlight w:val="yellow"/>
-        </w:rPr>
-        <w:t>)</w:t>
-      </w:r>
-    </w:p>
-    <w:p>
-      <w:pPr>
-        <w:pStyle w:val="HTMLPreformatted"/>
-        <w:shd w:val="clear" w:color="auto" w:fill="F8F8F8"/>
-        <w:rPr>
-          <w:rFonts w:ascii="Consolas" w:hAnsi="Consolas"/>
-          <w:color w:val="3E4349"/>
-          <w:sz w:val="23"/>
-          <w:szCs w:val="23"/>
-          <w:highlight w:val="yellow"/>
-        </w:rPr>
-      </w:pPr>
-      <w:r>
-        <w:rPr>
-          <w:rStyle w:val="k"/>
-          <w:rFonts w:ascii="Consolas" w:hAnsi="Consolas"/>
-          <w:b/>
-          <w:bCs/>
-          <w:color w:val="004461"/>
-          <w:sz w:val="23"/>
-          <w:szCs w:val="23"/>
-          <w:highlight w:val="yellow"/>
-        </w:rPr>
-        <w:t>def</w:t>
-      </w:r>
-      <w:r>
-        <w:rPr>
-          <w:rFonts w:ascii="Consolas" w:hAnsi="Consolas"/>
-          <w:color w:val="3E4349"/>
-          <w:sz w:val="23"/>
-          <w:szCs w:val="23"/>
-          <w:highlight w:val="yellow"/>
-        </w:rPr>
-        <w:t xml:space="preserve"> </w:t>
-      </w:r>
-      <w:proofErr w:type="spellStart"/>
-      <w:r>
-        <w:rPr>
-          <w:rStyle w:val="nf"/>
-          <w:rFonts w:ascii="Consolas" w:hAnsi="Consolas"/>
-          <w:color w:val="000000"/>
-          <w:sz w:val="23"/>
-          <w:szCs w:val="23"/>
-          <w:highlight w:val="yellow"/>
-        </w:rPr>
-        <w:t>hello_</w:t>
-      </w:r>
-      <w:proofErr w:type="gramStart"/>
-      <w:r>
-        <w:rPr>
-          <w:rStyle w:val="nf"/>
-          <w:rFonts w:ascii="Consolas" w:hAnsi="Consolas"/>
-          <w:color w:val="000000"/>
-          <w:sz w:val="23"/>
-          <w:szCs w:val="23"/>
-          <w:highlight w:val="yellow"/>
-        </w:rPr>
-        <w:t>world</w:t>
-      </w:r>
-      <w:proofErr w:type="spellEnd"/>
-      <w:r>
-        <w:rPr>
-          <w:rStyle w:val="p"/>
-          <w:rFonts w:ascii="Consolas" w:hAnsi="Consolas"/>
-          <w:b/>
-          <w:bCs/>
-          <w:color w:val="000000"/>
-          <w:sz w:val="23"/>
-          <w:szCs w:val="23"/>
-          <w:highlight w:val="yellow"/>
-        </w:rPr>
-        <w:t>(</w:t>
-      </w:r>
-      <w:proofErr w:type="gramEnd"/>
-      <w:r>
-        <w:rPr>
-          <w:rStyle w:val="p"/>
-          <w:rFonts w:ascii="Consolas" w:hAnsi="Consolas"/>
-          <w:b/>
-          <w:bCs/>
-          <w:color w:val="000000"/>
-          <w:sz w:val="23"/>
-          <w:szCs w:val="23"/>
-          <w:highlight w:val="yellow"/>
-        </w:rPr>
-        <w:t>):</w:t>
-      </w:r>
-    </w:p>
-    <w:p>
-      <w:pPr>
-        <w:pStyle w:val="HTMLPreformatted"/>
-        <w:shd w:val="clear" w:color="auto" w:fill="F8F8F8"/>
-        <w:rPr>
-          <w:rFonts w:ascii="Consolas" w:hAnsi="Consolas"/>
-          <w:color w:val="3E4349"/>
-          <w:sz w:val="23"/>
-          <w:szCs w:val="23"/>
-        </w:rPr>
-      </w:pPr>
-      <w:r>
-        <w:rPr>
-          <w:rFonts w:ascii="Consolas" w:hAnsi="Consolas"/>
-          <w:color w:val="3E4349"/>
-          <w:sz w:val="23"/>
-          <w:szCs w:val="23"/>
-          <w:highlight w:val="yellow"/>
-        </w:rPr>
-        <w:t xml:space="preserve">    </w:t>
-      </w:r>
-      <w:r>
-        <w:rPr>
-          <w:rStyle w:val="k"/>
-          <w:rFonts w:ascii="Consolas" w:hAnsi="Consolas"/>
-          <w:b/>
-          <w:bCs/>
-          <w:color w:val="004461"/>
-          <w:sz w:val="23"/>
-          <w:szCs w:val="23"/>
-          <w:highlight w:val="yellow"/>
-        </w:rPr>
-        <w:t>return</w:t>
-      </w:r>
-      <w:r>
-        <w:rPr>
-          <w:rFonts w:ascii="Consolas" w:hAnsi="Consolas"/>
-          <w:color w:val="3E4349"/>
-          <w:sz w:val="23"/>
-          <w:szCs w:val="23"/>
-          <w:highlight w:val="yellow"/>
-        </w:rPr>
-        <w:t xml:space="preserve"> </w:t>
-      </w:r>
-      <w:r>
-        <w:rPr>
-          <w:rStyle w:val="s2"/>
-          <w:rFonts w:ascii="Consolas" w:hAnsi="Consolas"/>
-          <w:color w:val="4E9A06"/>
-          <w:sz w:val="23"/>
-          <w:szCs w:val="23"/>
-          <w:highlight w:val="yellow"/>
-        </w:rPr>
-        <w:t xml:space="preserve">"&lt;p&gt;Hello, </w:t>
-      </w:r>
-      <w:proofErr w:type="gramStart"/>
-      <w:r>
-        <w:rPr>
-          <w:rStyle w:val="s2"/>
-          <w:rFonts w:ascii="Consolas" w:hAnsi="Consolas"/>
-          <w:color w:val="4E9A06"/>
-          <w:sz w:val="23"/>
-          <w:szCs w:val="23"/>
-          <w:highlight w:val="yellow"/>
-        </w:rPr>
-        <w:t>World!&lt;</w:t>
-      </w:r>
-      <w:proofErr w:type="gramEnd"/>
-      <w:r>
-        <w:rPr>
-          <w:rStyle w:val="s2"/>
-          <w:rFonts w:ascii="Consolas" w:hAnsi="Consolas"/>
-          <w:color w:val="4E9A06"/>
-          <w:sz w:val="23"/>
-          <w:szCs w:val="23"/>
-          <w:highlight w:val="yellow"/>
-        </w:rPr>
-        <w:t>/p&gt;"</w:t>
+        <w:t>"&lt;p&gt;Hello, World!&lt;/p&gt;"</w:t>
       </w:r>
     </w:p>
     <w:p>
@@ -1362,25 +1271,14 @@
           <w:szCs w:val="22"/>
         </w:rPr>
       </w:pPr>
-      <w:proofErr w:type="gramStart"/>
-      <w:r>
-        <w:rPr>
-          <w:rFonts w:asciiTheme="minorHAnsi" w:hAnsiTheme="minorHAnsi" w:cstheme="minorHAnsi"/>
-          <w:color w:val="3E4349"/>
-          <w:sz w:val="22"/>
-          <w:szCs w:val="22"/>
-        </w:rPr>
-        <w:t>So</w:t>
-      </w:r>
-      <w:proofErr w:type="gramEnd"/>
-      <w:r>
-        <w:rPr>
-          <w:rFonts w:asciiTheme="minorHAnsi" w:hAnsiTheme="minorHAnsi" w:cstheme="minorHAnsi"/>
-          <w:color w:val="3E4349"/>
-          <w:sz w:val="22"/>
-          <w:szCs w:val="22"/>
-        </w:rPr>
-        <w:t xml:space="preserve"> what did that code do?</w:t>
+      <w:r>
+        <w:rPr>
+          <w:rFonts w:asciiTheme="minorHAnsi" w:hAnsiTheme="minorHAnsi" w:cstheme="minorHAnsi"/>
+          <w:color w:val="3E4349"/>
+          <w:sz w:val="22"/>
+          <w:szCs w:val="22"/>
+        </w:rPr>
+        <w:t>So what did that code do?</w:t>
       </w:r>
     </w:p>
     <w:p>
@@ -1400,25 +1298,14 @@
           <w:szCs w:val="22"/>
         </w:rPr>
       </w:pPr>
-      <w:proofErr w:type="gramStart"/>
-      <w:r>
-        <w:rPr>
-          <w:rFonts w:asciiTheme="minorHAnsi" w:hAnsiTheme="minorHAnsi" w:cstheme="minorHAnsi"/>
-          <w:color w:val="3E4349"/>
-          <w:sz w:val="22"/>
-          <w:szCs w:val="22"/>
-        </w:rPr>
-        <w:t>First</w:t>
-      </w:r>
-      <w:proofErr w:type="gramEnd"/>
-      <w:r>
-        <w:rPr>
-          <w:rFonts w:asciiTheme="minorHAnsi" w:hAnsiTheme="minorHAnsi" w:cstheme="minorHAnsi"/>
-          <w:color w:val="3E4349"/>
-          <w:sz w:val="22"/>
-          <w:szCs w:val="22"/>
-        </w:rPr>
-        <w:t xml:space="preserve"> we imported the </w:t>
+      <w:r>
+        <w:rPr>
+          <w:rFonts w:asciiTheme="minorHAnsi" w:hAnsiTheme="minorHAnsi" w:cstheme="minorHAnsi"/>
+          <w:color w:val="3E4349"/>
+          <w:sz w:val="22"/>
+          <w:szCs w:val="22"/>
+        </w:rPr>
+        <w:t>First we imported the </w:t>
       </w:r>
       <w:hyperlink r:id="rId5" w:anchor="flask.Flask" w:tooltip="flask.Flask" w:history="1">
         <w:r>
@@ -1462,25 +1349,14 @@
           <w:szCs w:val="22"/>
         </w:rPr>
       </w:pPr>
-      <w:proofErr w:type="gramStart"/>
-      <w:r>
-        <w:rPr>
-          <w:rFonts w:asciiTheme="minorHAnsi" w:hAnsiTheme="minorHAnsi" w:cstheme="minorHAnsi"/>
-          <w:color w:val="3E4349"/>
-          <w:sz w:val="22"/>
-          <w:szCs w:val="22"/>
-        </w:rPr>
-        <w:t>Next</w:t>
-      </w:r>
-      <w:proofErr w:type="gramEnd"/>
-      <w:r>
-        <w:rPr>
-          <w:rFonts w:asciiTheme="minorHAnsi" w:hAnsiTheme="minorHAnsi" w:cstheme="minorHAnsi"/>
-          <w:color w:val="3E4349"/>
-          <w:sz w:val="22"/>
-          <w:szCs w:val="22"/>
-        </w:rPr>
-        <w:t xml:space="preserve"> we create an instance of this class. The first argument is the name of the application’s module or package. </w:t>
+      <w:r>
+        <w:rPr>
+          <w:rFonts w:asciiTheme="minorHAnsi" w:hAnsiTheme="minorHAnsi" w:cstheme="minorHAnsi"/>
+          <w:color w:val="3E4349"/>
+          <w:sz w:val="22"/>
+          <w:szCs w:val="22"/>
+        </w:rPr>
+        <w:t>Next we create an instance of this class. The first argument is the name of the application’s module or package. </w:t>
       </w:r>
       <w:r>
         <w:rPr>
@@ -1785,19 +1661,8 @@
           <w:sz w:val="23"/>
           <w:szCs w:val="23"/>
         </w:rPr>
-        <w:t xml:space="preserve">$ flask --app hello </w:t>
-      </w:r>
-      <w:proofErr w:type="gramStart"/>
-      <w:r>
-        <w:rPr>
-          <w:rFonts w:ascii="Consolas" w:hAnsi="Consolas"/>
-          <w:color w:val="3E4349"/>
-          <w:sz w:val="23"/>
-          <w:szCs w:val="23"/>
-        </w:rPr>
-        <w:t>run</w:t>
-      </w:r>
-      <w:proofErr w:type="gramEnd"/>
+        <w:t>$ flask --app hello run</w:t>
+      </w:r>
     </w:p>
     <w:p>
       <w:pPr>
@@ -1817,27 +1682,7 @@
           <w:sz w:val="23"/>
           <w:szCs w:val="23"/>
         </w:rPr>
-        <w:t xml:space="preserve"> * Serving Flask app '</w:t>
-      </w:r>
-      <w:proofErr w:type="gramStart"/>
-      <w:r>
-        <w:rPr>
-          <w:rFonts w:ascii="Consolas" w:hAnsi="Consolas"/>
-          <w:color w:val="3E4349"/>
-          <w:sz w:val="23"/>
-          <w:szCs w:val="23"/>
-        </w:rPr>
-        <w:t>hello</w:t>
-      </w:r>
-      <w:proofErr w:type="gramEnd"/>
-      <w:r>
-        <w:rPr>
-          <w:rFonts w:ascii="Consolas" w:hAnsi="Consolas"/>
-          <w:color w:val="3E4349"/>
-          <w:sz w:val="23"/>
-          <w:szCs w:val="23"/>
-        </w:rPr>
-        <w:t>'</w:t>
+        <w:t xml:space="preserve"> * Serving Flask app 'hello'</w:t>
       </w:r>
     </w:p>
     <w:p>
@@ -2571,24 +2416,32 @@
           <w:szCs w:val="28"/>
           <w:highlight w:val="yellow"/>
         </w:rPr>
-        <w:t xml:space="preserve">git </w:t>
-      </w:r>
-      <w:proofErr w:type="gramStart"/>
-      <w:r>
-        <w:rPr>
-          <w:rFonts w:ascii="Times New Roman" w:hAnsi="Times New Roman" w:cs="Times New Roman"/>
-          <w:color w:val="3E4349"/>
-          <w:sz w:val="28"/>
-          <w:szCs w:val="28"/>
-          <w:highlight w:val="yellow"/>
-        </w:rPr>
-        <w:t>add .</w:t>
-      </w:r>
-      <w:proofErr w:type="gramEnd"/>
-      <w:r>
-        <w:rPr>
-          <w:rFonts w:ascii="Times New Roman" w:hAnsi="Times New Roman" w:cs="Times New Roman"/>
-          <w:color w:val="3E4349"/>
+        <w:t xml:space="preserve">git add . </w:t>
+      </w:r>
+      <w:r>
+        <w:rPr>
+          <w:rFonts w:ascii="Times New Roman" w:hAnsi="Times New Roman" w:cs="Times New Roman"/>
+          <w:color w:val="FF0000"/>
+          <w:sz w:val="28"/>
+          <w:szCs w:val="28"/>
+          <w:highlight w:val="yellow"/>
+        </w:rPr>
+        <w:t xml:space="preserve">(you </w:t>
+      </w:r>
+      <w:r>
+        <w:rPr>
+          <w:rFonts w:ascii="Times New Roman" w:hAnsi="Times New Roman" w:cs="Times New Roman"/>
+          <w:color w:val="FF0000"/>
+          <w:sz w:val="28"/>
+          <w:szCs w:val="28"/>
+          <w:highlight w:val="yellow"/>
+        </w:rPr>
+        <w:t>provide</w:t>
+      </w:r>
+      <w:r>
+        <w:rPr>
+          <w:rFonts w:ascii="Times New Roman" w:hAnsi="Times New Roman" w:cs="Times New Roman"/>
+          <w:color w:val="FF0000"/>
           <w:sz w:val="28"/>
           <w:szCs w:val="28"/>
           <w:highlight w:val="yellow"/>
@@ -2603,49 +2456,7 @@
           <w:szCs w:val="28"/>
           <w:highlight w:val="yellow"/>
         </w:rPr>
-        <w:t xml:space="preserve">(you </w:t>
-      </w:r>
-      <w:proofErr w:type="gramStart"/>
-      <w:r>
-        <w:rPr>
-          <w:rFonts w:ascii="Times New Roman" w:hAnsi="Times New Roman" w:cs="Times New Roman"/>
-          <w:color w:val="FF0000"/>
-          <w:sz w:val="28"/>
-          <w:szCs w:val="28"/>
-          <w:highlight w:val="yellow"/>
-        </w:rPr>
-        <w:t>provide</w:t>
-      </w:r>
-      <w:r>
-        <w:rPr>
-          <w:rFonts w:ascii="Times New Roman" w:hAnsi="Times New Roman" w:cs="Times New Roman"/>
-          <w:color w:val="FF0000"/>
-          <w:sz w:val="28"/>
-          <w:szCs w:val="28"/>
-          <w:highlight w:val="yellow"/>
-        </w:rPr>
-        <w:t xml:space="preserve"> </w:t>
-      </w:r>
-      <w:r>
-        <w:rPr>
-          <w:rFonts w:ascii="Times New Roman" w:hAnsi="Times New Roman" w:cs="Times New Roman"/>
-          <w:color w:val="FF0000"/>
-          <w:sz w:val="28"/>
-          <w:szCs w:val="28"/>
-          <w:highlight w:val="yellow"/>
-        </w:rPr>
-        <w:t>.</w:t>
-      </w:r>
-      <w:proofErr w:type="gramEnd"/>
-      <w:r>
-        <w:rPr>
-          <w:rFonts w:ascii="Times New Roman" w:hAnsi="Times New Roman" w:cs="Times New Roman"/>
-          <w:color w:val="FF0000"/>
-          <w:sz w:val="28"/>
-          <w:szCs w:val="28"/>
-          <w:highlight w:val="yellow"/>
-        </w:rPr>
-        <w:t xml:space="preserve"> means all files folder in in this folder add)</w:t>
+        <w:t>. means all files folder in in this folder add)</w:t>
       </w:r>
     </w:p>
     <w:p>
@@ -2694,18 +2505,7 @@
           <w:szCs w:val="28"/>
           <w:highlight w:val="yellow"/>
         </w:rPr>
-        <w:t xml:space="preserve">My first </w:t>
-      </w:r>
-      <w:proofErr w:type="gramStart"/>
-      <w:r>
-        <w:rPr>
-          <w:rFonts w:ascii="Times New Roman" w:hAnsi="Times New Roman" w:cs="Times New Roman"/>
-          <w:color w:val="3E4349"/>
-          <w:sz w:val="28"/>
-          <w:szCs w:val="28"/>
-          <w:highlight w:val="yellow"/>
-        </w:rPr>
-        <w:t>commit</w:t>
+        <w:t>My first commit</w:t>
       </w:r>
       <w:r>
         <w:rPr>
@@ -2735,18 +2535,7 @@
           <w:szCs w:val="28"/>
           <w:highlight w:val="yellow"/>
         </w:rPr>
-        <w:t>(</w:t>
-      </w:r>
-      <w:proofErr w:type="gramEnd"/>
-      <w:r>
-        <w:rPr>
-          <w:rFonts w:ascii="Times New Roman" w:hAnsi="Times New Roman" w:cs="Times New Roman"/>
-          <w:color w:val="FF0000"/>
-          <w:sz w:val="28"/>
-          <w:szCs w:val="28"/>
-          <w:highlight w:val="yellow"/>
-        </w:rPr>
-        <w:t>commit code)</w:t>
+        <w:t>(commit code)</w:t>
       </w:r>
     </w:p>
     <w:p>
@@ -2785,29 +2574,7 @@
           <w:szCs w:val="28"/>
           <w:highlight w:val="yellow"/>
         </w:rPr>
-        <w:t xml:space="preserve">git push </w:t>
-      </w:r>
-      <w:proofErr w:type="spellStart"/>
-      <w:r>
-        <w:rPr>
-          <w:rFonts w:ascii="Times New Roman" w:hAnsi="Times New Roman" w:cs="Times New Roman"/>
-          <w:color w:val="3E4349"/>
-          <w:sz w:val="28"/>
-          <w:szCs w:val="28"/>
-          <w:highlight w:val="yellow"/>
-        </w:rPr>
-        <w:t>origine</w:t>
-      </w:r>
-      <w:proofErr w:type="spellEnd"/>
-      <w:r>
-        <w:rPr>
-          <w:rFonts w:ascii="Times New Roman" w:hAnsi="Times New Roman" w:cs="Times New Roman"/>
-          <w:color w:val="3E4349"/>
-          <w:sz w:val="28"/>
-          <w:szCs w:val="28"/>
-          <w:highlight w:val="yellow"/>
-        </w:rPr>
-        <w:t xml:space="preserve"> master </w:t>
+        <w:t xml:space="preserve">git push origin master </w:t>
       </w:r>
       <w:r>
         <w:rPr>
@@ -3005,29 +2772,7 @@
           <w:szCs w:val="28"/>
           <w:highlight w:val="yellow"/>
         </w:rPr>
-        <w:t xml:space="preserve"> is </w:t>
-      </w:r>
-      <w:proofErr w:type="gramStart"/>
-      <w:r>
-        <w:rPr>
-          <w:rFonts w:ascii="Times New Roman" w:hAnsi="Times New Roman" w:cs="Times New Roman"/>
-          <w:color w:val="FF0000"/>
-          <w:sz w:val="28"/>
-          <w:szCs w:val="28"/>
-          <w:highlight w:val="yellow"/>
-        </w:rPr>
-        <w:t>create</w:t>
-      </w:r>
-      <w:proofErr w:type="gramEnd"/>
-      <w:r>
-        <w:rPr>
-          <w:rFonts w:ascii="Times New Roman" w:hAnsi="Times New Roman" w:cs="Times New Roman"/>
-          <w:color w:val="FF0000"/>
-          <w:sz w:val="28"/>
-          <w:szCs w:val="28"/>
-          <w:highlight w:val="yellow"/>
-        </w:rPr>
-        <w:t xml:space="preserve"> your .git file in you folder)</w:t>
+        <w:t xml:space="preserve"> is create your .git file in you folder)</w:t>
       </w:r>
     </w:p>
     <w:p>
@@ -3117,29 +2862,7 @@
           <w:szCs w:val="28"/>
           <w:highlight w:val="yellow"/>
         </w:rPr>
-        <w:t xml:space="preserve">git </w:t>
-      </w:r>
-      <w:proofErr w:type="gramStart"/>
-      <w:r>
-        <w:rPr>
-          <w:rFonts w:ascii="Times New Roman" w:hAnsi="Times New Roman" w:cs="Times New Roman"/>
-          <w:color w:val="3E4349"/>
-          <w:sz w:val="28"/>
-          <w:szCs w:val="28"/>
-          <w:highlight w:val="yellow"/>
-        </w:rPr>
-        <w:t>add .</w:t>
-      </w:r>
-      <w:proofErr w:type="gramEnd"/>
-      <w:r>
-        <w:rPr>
-          <w:rFonts w:ascii="Times New Roman" w:hAnsi="Times New Roman" w:cs="Times New Roman"/>
-          <w:color w:val="3E4349"/>
-          <w:sz w:val="28"/>
-          <w:szCs w:val="28"/>
-          <w:highlight w:val="yellow"/>
-        </w:rPr>
-        <w:t xml:space="preserve"> </w:t>
+        <w:t xml:space="preserve">git add . </w:t>
       </w:r>
       <w:r>
         <w:rPr>
@@ -3149,29 +2872,7 @@
           <w:szCs w:val="28"/>
           <w:highlight w:val="yellow"/>
         </w:rPr>
-        <w:t>(</w:t>
-      </w:r>
-      <w:proofErr w:type="gramStart"/>
-      <w:r>
-        <w:rPr>
-          <w:rFonts w:ascii="Times New Roman" w:hAnsi="Times New Roman" w:cs="Times New Roman"/>
-          <w:color w:val="FF0000"/>
-          <w:sz w:val="28"/>
-          <w:szCs w:val="28"/>
-          <w:highlight w:val="yellow"/>
-        </w:rPr>
-        <w:t>all</w:t>
-      </w:r>
-      <w:proofErr w:type="gramEnd"/>
-      <w:r>
-        <w:rPr>
-          <w:rFonts w:ascii="Times New Roman" w:hAnsi="Times New Roman" w:cs="Times New Roman"/>
-          <w:color w:val="FF0000"/>
-          <w:sz w:val="28"/>
-          <w:szCs w:val="28"/>
-          <w:highlight w:val="yellow"/>
-        </w:rPr>
-        <w:t xml:space="preserve"> file adds in your</w:t>
+        <w:t>(all file adds in your</w:t>
       </w:r>
       <w:r>
         <w:rPr>
@@ -3289,20 +2990,8 @@
           <w:szCs w:val="28"/>
           <w:highlight w:val="yellow"/>
         </w:rPr>
-        <w:t xml:space="preserve">git remote add </w:t>
-      </w:r>
-      <w:proofErr w:type="spellStart"/>
-      <w:r>
-        <w:rPr>
-          <w:rFonts w:ascii="Times New Roman" w:hAnsi="Times New Roman" w:cs="Times New Roman"/>
-          <w:color w:val="3E4349"/>
-          <w:sz w:val="28"/>
-          <w:szCs w:val="28"/>
-          <w:highlight w:val="yellow"/>
-        </w:rPr>
-        <w:t>origine</w:t>
-      </w:r>
-      <w:proofErr w:type="spellEnd"/>
+        <w:t>git remote add origin</w:t>
+      </w:r>
       <w:r>
         <w:rPr>
           <w:rFonts w:ascii="Times New Roman" w:hAnsi="Times New Roman" w:cs="Times New Roman"/>
@@ -3624,17 +3313,8 @@
           <w:sz w:val="28"/>
           <w:szCs w:val="28"/>
         </w:rPr>
-        <w:t xml:space="preserve">git remote add </w:t>
-      </w:r>
-      <w:proofErr w:type="gramStart"/>
-      <w:r>
-        <w:rPr>
-          <w:sz w:val="28"/>
-          <w:szCs w:val="28"/>
-        </w:rPr>
-        <w:t>origin</w:t>
-      </w:r>
-      <w:proofErr w:type="gramEnd"/>
+        <w:t>git remote add origin</w:t>
+      </w:r>
     </w:p>
     <w:p>
       <w:pPr>
@@ -3669,17 +3349,8 @@
           <w:sz w:val="28"/>
           <w:szCs w:val="28"/>
         </w:rPr>
-        <w:t xml:space="preserve"> </w:t>
-      </w:r>
-      <w:proofErr w:type="gramStart"/>
-      <w:r>
-        <w:rPr>
-          <w:sz w:val="28"/>
-          <w:szCs w:val="28"/>
-        </w:rPr>
-        <w:t>install</w:t>
-      </w:r>
-      <w:proofErr w:type="gramEnd"/>
+        <w:t xml:space="preserve"> install</w:t>
+      </w:r>
     </w:p>
     <w:p>
       <w:pPr>
@@ -3714,22 +3385,7 @@
           <w:sz w:val="28"/>
           <w:szCs w:val="28"/>
         </w:rPr>
-        <w:t xml:space="preserve"> </w:t>
-      </w:r>
-      <w:r>
-        <w:rPr>
-          <w:sz w:val="28"/>
-          <w:szCs w:val="28"/>
-        </w:rPr>
-        <w:t>track *.h</w:t>
-      </w:r>
-      <w:proofErr w:type="gramStart"/>
-      <w:r>
-        <w:rPr>
-          <w:sz w:val="28"/>
-          <w:szCs w:val="28"/>
-        </w:rPr>
-        <w:t>5  *.</w:t>
+        <w:t xml:space="preserve"> track *.h5  *.</w:t>
       </w:r>
       <w:proofErr w:type="spellStart"/>
       <w:r>
@@ -3740,7 +3396,6 @@
         <w:t>pkl</w:t>
       </w:r>
       <w:proofErr w:type="spellEnd"/>
-      <w:proofErr w:type="gramEnd"/>
     </w:p>
     <w:p>
       <w:pPr>
@@ -3759,23 +3414,7 @@
           <w:sz w:val="28"/>
           <w:szCs w:val="28"/>
         </w:rPr>
-        <w:t xml:space="preserve">git </w:t>
-      </w:r>
-      <w:proofErr w:type="gramStart"/>
-      <w:r>
-        <w:rPr>
-          <w:sz w:val="28"/>
-          <w:szCs w:val="28"/>
-        </w:rPr>
-        <w:t>status(</w:t>
-      </w:r>
-      <w:proofErr w:type="gramEnd"/>
-      <w:r>
-        <w:rPr>
-          <w:sz w:val="28"/>
-          <w:szCs w:val="28"/>
-        </w:rPr>
-        <w:t>to confirm status)</w:t>
+        <w:t>git status(to confirm status)</w:t>
       </w:r>
     </w:p>
     <w:p>
@@ -3798,7 +3437,6 @@
         <w:t>cat .</w:t>
       </w:r>
       <w:proofErr w:type="spellStart"/>
-      <w:proofErr w:type="gramStart"/>
       <w:r>
         <w:rPr>
           <w:sz w:val="28"/>
@@ -3812,15 +3450,7 @@
           <w:sz w:val="28"/>
           <w:szCs w:val="28"/>
         </w:rPr>
-        <w:t>(</w:t>
-      </w:r>
-      <w:proofErr w:type="gramEnd"/>
-      <w:r>
-        <w:rPr>
-          <w:sz w:val="28"/>
-          <w:szCs w:val="28"/>
-        </w:rPr>
-        <w:t xml:space="preserve">to confirm that file name is coming in </w:t>
+        <w:t xml:space="preserve">(to confirm that file name is coming in </w:t>
       </w:r>
       <w:proofErr w:type="spellStart"/>
       <w:r>
@@ -3856,23 +3486,7 @@
           <w:sz w:val="28"/>
           <w:szCs w:val="28"/>
         </w:rPr>
-        <w:t xml:space="preserve">git </w:t>
-      </w:r>
-      <w:proofErr w:type="gramStart"/>
-      <w:r>
-        <w:rPr>
-          <w:sz w:val="28"/>
-          <w:szCs w:val="28"/>
-        </w:rPr>
-        <w:t>add</w:t>
-      </w:r>
-      <w:proofErr w:type="gramEnd"/>
-      <w:r>
-        <w:rPr>
-          <w:sz w:val="28"/>
-          <w:szCs w:val="28"/>
-        </w:rPr>
-        <w:t xml:space="preserve"> .</w:t>
+        <w:t>git add .</w:t>
       </w:r>
       <w:proofErr w:type="spellStart"/>
       <w:r>
@@ -3917,23 +3531,7 @@
           <w:sz w:val="28"/>
           <w:szCs w:val="28"/>
         </w:rPr>
-        <w:t>git commit -m "</w:t>
-      </w:r>
-      <w:proofErr w:type="gramStart"/>
-      <w:r>
-        <w:rPr>
-          <w:sz w:val="28"/>
-          <w:szCs w:val="28"/>
-        </w:rPr>
-        <w:t>message</w:t>
-      </w:r>
-      <w:proofErr w:type="gramEnd"/>
-      <w:r>
-        <w:rPr>
-          <w:sz w:val="28"/>
-          <w:szCs w:val="28"/>
-        </w:rPr>
-        <w:t>"</w:t>
+        <w:t>git commit -m "message"</w:t>
       </w:r>
     </w:p>
     <w:p>
@@ -4006,18 +3604,9 @@
           <w:sz w:val="28"/>
           <w:szCs w:val="28"/>
         </w:rPr>
-        <w:t>branch_</w:t>
-      </w:r>
-      <w:proofErr w:type="gramStart"/>
-      <w:r>
-        <w:rPr>
-          <w:sz w:val="28"/>
-          <w:szCs w:val="28"/>
-        </w:rPr>
-        <w:t>name</w:t>
+        <w:t>branch_name</w:t>
       </w:r>
       <w:proofErr w:type="spellEnd"/>
-      <w:proofErr w:type="gramEnd"/>
     </w:p>
     <w:p>
       <w:pPr>

</xml_diff>